<commit_message>
Number of solved Codeforces problems is updated
</commit_message>
<xml_diff>
--- a/Mohammad_Nayef_CV.docx
+++ b/Mohammad_Nayef_CV.docx
@@ -1404,7 +1404,13 @@
         <w:spacing w:line="360" w:lineRule="auto"/>
       </w:pPr>
       <w:r>
-        <w:t xml:space="preserve">Solved over 400 problems of various topics and difficulty levels on </w:t>
+        <w:t xml:space="preserve">Solved over </w:t>
+      </w:r>
+      <w:r>
+        <w:t>5</w:t>
+      </w:r>
+      <w:r>
+        <w:t xml:space="preserve">00 problems of various topics and difficulty levels on </w:t>
       </w:r>
       <w:hyperlink r:id="rId13" w:history="1">
         <w:r>

</xml_diff>

<commit_message>
Used icons instead of text for socials
</commit_message>
<xml_diff>
--- a/Mohammad_Nayef_CV.docx
+++ b/Mohammad_Nayef_CV.docx
@@ -14,176 +14,77 @@
       <w:r>
         <w:rPr>
           <w:noProof/>
+        </w:rPr>
+        <w:drawing>
+          <wp:anchor distT="0" distB="0" distL="114300" distR="114300" simplePos="0" relativeHeight="251666432" behindDoc="0" locked="0" layoutInCell="1" allowOverlap="1" wp14:anchorId="3DA49F8C" wp14:editId="1FF45402">
+            <wp:simplePos x="0" y="0"/>
+            <wp:positionH relativeFrom="column">
+              <wp:posOffset>6511925</wp:posOffset>
+            </wp:positionH>
+            <wp:positionV relativeFrom="paragraph">
+              <wp:posOffset>-40813</wp:posOffset>
+            </wp:positionV>
+            <wp:extent cx="257175" cy="257175"/>
+            <wp:effectExtent l="0" t="0" r="9525" b="9525"/>
+            <wp:wrapNone/>
+            <wp:docPr id="7" name="Picture 7">
+              <a:hlinkClick xmlns:a="http://schemas.openxmlformats.org/drawingml/2006/main" r:id="rId5"/>
+            </wp:docPr>
+            <wp:cNvGraphicFramePr>
+              <a:graphicFrameLocks xmlns:a="http://schemas.openxmlformats.org/drawingml/2006/main" noChangeAspect="1"/>
+            </wp:cNvGraphicFramePr>
+            <a:graphic xmlns:a="http://schemas.openxmlformats.org/drawingml/2006/main">
+              <a:graphicData uri="http://schemas.openxmlformats.org/drawingml/2006/picture">
+                <pic:pic xmlns:pic="http://schemas.openxmlformats.org/drawingml/2006/picture">
+                  <pic:nvPicPr>
+                    <pic:cNvPr id="7" name="Picture 7">
+                      <a:hlinkClick r:id="rId5"/>
+                    </pic:cNvPr>
+                    <pic:cNvPicPr/>
+                  </pic:nvPicPr>
+                  <pic:blipFill>
+                    <a:blip r:embed="rId6" cstate="print">
+                      <a:extLst>
+                        <a:ext uri="{28A0092B-C50C-407E-A947-70E740481C1C}">
+                          <a14:useLocalDpi xmlns:a14="http://schemas.microsoft.com/office/drawing/2010/main" val="0"/>
+                        </a:ext>
+                      </a:extLst>
+                    </a:blip>
+                    <a:stretch>
+                      <a:fillRect/>
+                    </a:stretch>
+                  </pic:blipFill>
+                  <pic:spPr>
+                    <a:xfrm>
+                      <a:off x="0" y="0"/>
+                      <a:ext cx="257175" cy="257175"/>
+                    </a:xfrm>
+                    <a:prstGeom prst="rect">
+                      <a:avLst/>
+                    </a:prstGeom>
+                  </pic:spPr>
+                </pic:pic>
+              </a:graphicData>
+            </a:graphic>
+            <wp14:sizeRelH relativeFrom="margin">
+              <wp14:pctWidth>0</wp14:pctWidth>
+            </wp14:sizeRelH>
+            <wp14:sizeRelV relativeFrom="margin">
+              <wp14:pctHeight>0</wp14:pctHeight>
+            </wp14:sizeRelV>
+          </wp:anchor>
+        </w:drawing>
+      </w:r>
+      <w:r>
+        <w:rPr>
+          <w:noProof/>
           <w:sz w:val="20"/>
           <w:szCs w:val="20"/>
         </w:rPr>
         <mc:AlternateContent>
           <mc:Choice Requires="wps">
             <w:drawing>
-              <wp:anchor distT="0" distB="0" distL="114300" distR="114300" simplePos="0" relativeHeight="251661312" behindDoc="0" locked="0" layoutInCell="1" allowOverlap="1" wp14:anchorId="542E6BC7" wp14:editId="190310F6">
-                <wp:simplePos x="0" y="0"/>
-                <wp:positionH relativeFrom="margin">
-                  <wp:posOffset>5885180</wp:posOffset>
-                </wp:positionH>
-                <wp:positionV relativeFrom="margin">
-                  <wp:posOffset>-49530</wp:posOffset>
-                </wp:positionV>
-                <wp:extent cx="1005840" cy="662940"/>
-                <wp:effectExtent l="0" t="0" r="0" b="3810"/>
-                <wp:wrapSquare wrapText="bothSides"/>
-                <wp:docPr id="2" name="Text Box 2"/>
-                <wp:cNvGraphicFramePr/>
-                <a:graphic xmlns:a="http://schemas.openxmlformats.org/drawingml/2006/main">
-                  <a:graphicData uri="http://schemas.microsoft.com/office/word/2010/wordprocessingShape">
-                    <wps:wsp>
-                      <wps:cNvSpPr txBox="1"/>
-                      <wps:spPr>
-                        <a:xfrm>
-                          <a:off x="0" y="0"/>
-                          <a:ext cx="1005840" cy="662940"/>
-                        </a:xfrm>
-                        <a:prstGeom prst="rect">
-                          <a:avLst/>
-                        </a:prstGeom>
-                        <a:noFill/>
-                        <a:ln w="6350">
-                          <a:noFill/>
-                        </a:ln>
-                      </wps:spPr>
-                      <wps:txbx>
-                        <w:txbxContent>
-                          <w:p>
-                            <w:pPr>
-                              <w:jc w:val="right"/>
-                              <w:rPr>
-                                <w:b/>
-                                <w:bCs/>
-                                <w:sz w:val="24"/>
-                                <w:szCs w:val="24"/>
-                              </w:rPr>
-                            </w:pPr>
-                            <w:hyperlink r:id="rId5" w:history="1">
-                              <w:r>
-                                <w:rPr>
-                                  <w:rStyle w:val="Hyperlink"/>
-                                  <w:b/>
-                                  <w:bCs/>
-                                  <w:sz w:val="24"/>
-                                  <w:szCs w:val="24"/>
-                                </w:rPr>
-                                <w:t>LinkedIn</w:t>
-                              </w:r>
-                            </w:hyperlink>
-                            <w:r>
-                              <w:rPr>
-                                <w:b/>
-                                <w:bCs/>
-                                <w:sz w:val="24"/>
-                                <w:szCs w:val="24"/>
-                              </w:rPr>
-                              <w:br/>
-                            </w:r>
-                            <w:hyperlink r:id="rId6" w:history="1">
-                              <w:r>
-                                <w:rPr>
-                                  <w:rStyle w:val="Hyperlink"/>
-                                  <w:b/>
-                                  <w:bCs/>
-                                  <w:sz w:val="24"/>
-                                  <w:szCs w:val="24"/>
-                                </w:rPr>
-                                <w:t>GitHub</w:t>
-                              </w:r>
-                            </w:hyperlink>
-                          </w:p>
-                        </w:txbxContent>
-                      </wps:txbx>
-                      <wps:bodyPr rot="0" spcFirstLastPara="0" vertOverflow="overflow" horzOverflow="overflow" vert="horz" wrap="square" lIns="91440" tIns="45720" rIns="91440" bIns="45720" numCol="1" spcCol="0" rtlCol="0" fromWordArt="0" anchor="t" anchorCtr="0" forceAA="0" compatLnSpc="1">
-                        <a:prstTxWarp prst="textNoShape">
-                          <a:avLst/>
-                        </a:prstTxWarp>
-                        <a:noAutofit/>
-                      </wps:bodyPr>
-                    </wps:wsp>
-                  </a:graphicData>
-                </a:graphic>
-                <wp14:sizeRelH relativeFrom="margin">
-                  <wp14:pctWidth>0</wp14:pctWidth>
-                </wp14:sizeRelH>
-              </wp:anchor>
-            </w:drawing>
-          </mc:Choice>
-          <mc:Fallback>
-            <w:pict>
-              <v:shapetype w14:anchorId="542E6BC7" id="_x0000_t202" coordsize="21600,21600" o:spt="202" path="m,l,21600r21600,l21600,xe">
-                <v:stroke joinstyle="miter"/>
-                <v:path gradientshapeok="t" o:connecttype="rect"/>
-              </v:shapetype>
-              <v:shape id="Text Box 2" o:spid="_x0000_s1026" type="#_x0000_t202" style="position:absolute;margin-left:463.4pt;margin-top:-3.9pt;width:79.2pt;height:52.2pt;z-index:251661312;visibility:visible;mso-wrap-style:square;mso-width-percent:0;mso-wrap-distance-left:9pt;mso-wrap-distance-top:0;mso-wrap-distance-right:9pt;mso-wrap-distance-bottom:0;mso-position-horizontal:absolute;mso-position-horizontal-relative:margin;mso-position-vertical:absolute;mso-position-vertical-relative:margin;mso-width-percent:0;mso-width-relative:margin;v-text-anchor:top" o:gfxdata="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" filled="f" stroked="f" strokeweight=".5pt">
-                <v:textbox>
-                  <w:txbxContent>
-                    <w:p>
-                      <w:pPr>
-                        <w:jc w:val="right"/>
-                        <w:rPr>
-                          <w:b/>
-                          <w:bCs/>
-                          <w:sz w:val="24"/>
-                          <w:szCs w:val="24"/>
-                        </w:rPr>
-                      </w:pPr>
-                      <w:hyperlink r:id="rId7" w:history="1">
-                        <w:r>
-                          <w:rPr>
-                            <w:rStyle w:val="Hyperlink"/>
-                            <w:b/>
-                            <w:bCs/>
-                            <w:sz w:val="24"/>
-                            <w:szCs w:val="24"/>
-                          </w:rPr>
-                          <w:t>LinkedIn</w:t>
-                        </w:r>
-                      </w:hyperlink>
-                      <w:r>
-                        <w:rPr>
-                          <w:b/>
-                          <w:bCs/>
-                          <w:sz w:val="24"/>
-                          <w:szCs w:val="24"/>
-                        </w:rPr>
-                        <w:br/>
-                      </w:r>
-                      <w:hyperlink r:id="rId8" w:history="1">
-                        <w:r>
-                          <w:rPr>
-                            <w:rStyle w:val="Hyperlink"/>
-                            <w:b/>
-                            <w:bCs/>
-                            <w:sz w:val="24"/>
-                            <w:szCs w:val="24"/>
-                          </w:rPr>
-                          <w:t>GitHub</w:t>
-                        </w:r>
-                      </w:hyperlink>
-                    </w:p>
-                  </w:txbxContent>
-                </v:textbox>
-                <w10:wrap type="square" anchorx="margin" anchory="margin"/>
-              </v:shape>
-            </w:pict>
-          </mc:Fallback>
-        </mc:AlternateContent>
-      </w:r>
-      <w:r>
-        <w:rPr>
-          <w:noProof/>
-          <w:sz w:val="20"/>
-          <w:szCs w:val="20"/>
-        </w:rPr>
-        <mc:AlternateContent>
-          <mc:Choice Requires="wps">
-            <w:drawing>
-              <wp:anchor distT="45720" distB="45720" distL="114300" distR="114300" simplePos="0" relativeHeight="251659264" behindDoc="0" locked="0" layoutInCell="1" allowOverlap="1" wp14:anchorId="30CC7664" wp14:editId="773CC7DA">
+              <wp:anchor distT="45720" distB="45720" distL="114300" distR="114300" simplePos="0" relativeHeight="251659264" behindDoc="0" locked="0" layoutInCell="1" allowOverlap="1" wp14:anchorId="30CC7664" wp14:editId="775C0088">
                 <wp:simplePos x="0" y="0"/>
                 <wp:positionH relativeFrom="margin">
                   <wp:posOffset>1960880</wp:posOffset>
@@ -283,7 +184,11 @@
           </mc:Choice>
           <mc:Fallback>
             <w:pict>
-              <v:shape w14:anchorId="30CC7664" id="_x0000_s1027" type="#_x0000_t202" style="position:absolute;margin-left:154.4pt;margin-top:-15.55pt;width:234.9pt;height:70.2pt;z-index:251659264;visibility:visible;mso-wrap-style:square;mso-width-percent:0;mso-height-percent:0;mso-wrap-distance-left:9pt;mso-wrap-distance-top:3.6pt;mso-wrap-distance-right:9pt;mso-wrap-distance-bottom:3.6pt;mso-position-horizontal:absolute;mso-position-horizontal-relative:margin;mso-position-vertical:absolute;mso-position-vertical-relative:margin;mso-width-percent:0;mso-height-percent:0;mso-width-relative:margin;mso-height-relative:margin;v-text-anchor:middle" o:gfxdata="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" filled="f" stroked="f">
+              <v:shapetype w14:anchorId="30CC7664" id="_x0000_t202" coordsize="21600,21600" o:spt="202" path="m,l,21600r21600,l21600,xe">
+                <v:stroke joinstyle="miter"/>
+                <v:path gradientshapeok="t" o:connecttype="rect"/>
+              </v:shapetype>
+              <v:shape id="Text Box 2" o:spid="_x0000_s1026" type="#_x0000_t202" style="position:absolute;margin-left:154.4pt;margin-top:-15.55pt;width:234.9pt;height:70.2pt;z-index:251659264;visibility:visible;mso-wrap-style:square;mso-width-percent:0;mso-height-percent:0;mso-wrap-distance-left:9pt;mso-wrap-distance-top:3.6pt;mso-wrap-distance-right:9pt;mso-wrap-distance-bottom:3.6pt;mso-position-horizontal:absolute;mso-position-horizontal-relative:margin;mso-position-vertical:absolute;mso-position-vertical-relative:margin;mso-width-percent:0;mso-height-percent:0;mso-width-relative:margin;mso-height-relative:margin;v-text-anchor:middle" o:gfxdata="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" filled="f" stroked="f">
                 <v:textbox>
                   <w:txbxContent>
                     <w:p>
@@ -386,7 +291,7 @@
                                 <w:szCs w:val="24"/>
                               </w:rPr>
                             </w:pPr>
-                            <w:hyperlink r:id="rId9" w:history="1">
+                            <w:hyperlink r:id="rId7" w:history="1">
                               <w:r>
                                 <w:rPr>
                                   <w:rStyle w:val="Hyperlink"/>
@@ -453,7 +358,7 @@
           </mc:Choice>
           <mc:Fallback>
             <w:pict>
-              <v:shape w14:anchorId="6B13961B" id="Text Box 1" o:spid="_x0000_s1028" type="#_x0000_t202" style="position:absolute;margin-left:-25.8pt;margin-top:-9.3pt;width:182.3pt;height:82pt;z-index:251660288;visibility:visible;mso-wrap-style:square;mso-width-percent:0;mso-height-percent:0;mso-wrap-distance-left:9pt;mso-wrap-distance-top:0;mso-wrap-distance-right:9pt;mso-wrap-distance-bottom:0;mso-position-horizontal:absolute;mso-position-horizontal-relative:margin;mso-position-vertical:absolute;mso-position-vertical-relative:margin;mso-width-percent:0;mso-height-percent:0;mso-width-relative:margin;mso-height-relative:margin;v-text-anchor:top" o:gfxdata="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" filled="f" stroked="f" strokeweight=".5pt">
+              <v:shape w14:anchorId="6B13961B" id="Text Box 1" o:spid="_x0000_s1027" type="#_x0000_t202" style="position:absolute;margin-left:-25.8pt;margin-top:-9.3pt;width:182.3pt;height:82pt;z-index:251660288;visibility:visible;mso-wrap-style:square;mso-width-percent:0;mso-height-percent:0;mso-wrap-distance-left:9pt;mso-wrap-distance-top:0;mso-wrap-distance-right:9pt;mso-wrap-distance-bottom:0;mso-position-horizontal:absolute;mso-position-horizontal-relative:margin;mso-position-vertical:absolute;mso-position-vertical-relative:margin;mso-width-percent:0;mso-height-percent:0;mso-width-relative:margin;mso-height-relative:margin;v-text-anchor:top" o:gfxdata="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" filled="f" stroked="f" strokeweight=".5pt">
                 <v:textbox>
                   <w:txbxContent>
                     <w:p>
@@ -465,7 +370,7 @@
                           <w:szCs w:val="24"/>
                         </w:rPr>
                       </w:pPr>
-                      <w:hyperlink r:id="rId10" w:history="1">
+                      <w:hyperlink r:id="rId8" w:history="1">
                         <w:r>
                           <w:rPr>
                             <w:rStyle w:val="Hyperlink"/>
@@ -527,6 +432,70 @@
           <w:szCs w:val="20"/>
         </w:rPr>
       </w:pPr>
+      <w:r>
+        <w:rPr>
+          <w:noProof/>
+        </w:rPr>
+        <w:drawing>
+          <wp:anchor distT="0" distB="0" distL="114300" distR="114300" simplePos="0" relativeHeight="251665408" behindDoc="0" locked="0" layoutInCell="1" allowOverlap="1" wp14:anchorId="5E8D8AE5" wp14:editId="792ECF06">
+            <wp:simplePos x="0" y="0"/>
+            <wp:positionH relativeFrom="column">
+              <wp:posOffset>6510655</wp:posOffset>
+            </wp:positionH>
+            <wp:positionV relativeFrom="paragraph">
+              <wp:posOffset>29322</wp:posOffset>
+            </wp:positionV>
+            <wp:extent cx="257175" cy="257175"/>
+            <wp:effectExtent l="0" t="0" r="9525" b="9525"/>
+            <wp:wrapNone/>
+            <wp:docPr id="6" name="Picture 6">
+              <a:hlinkClick xmlns:a="http://schemas.openxmlformats.org/drawingml/2006/main" r:id="rId9"/>
+            </wp:docPr>
+            <wp:cNvGraphicFramePr>
+              <a:graphicFrameLocks xmlns:a="http://schemas.openxmlformats.org/drawingml/2006/main" noChangeAspect="1"/>
+            </wp:cNvGraphicFramePr>
+            <a:graphic xmlns:a="http://schemas.openxmlformats.org/drawingml/2006/main">
+              <a:graphicData uri="http://schemas.openxmlformats.org/drawingml/2006/picture">
+                <pic:pic xmlns:pic="http://schemas.openxmlformats.org/drawingml/2006/picture">
+                  <pic:nvPicPr>
+                    <pic:cNvPr id="6" name="Picture 6">
+                      <a:hlinkClick r:id="rId9"/>
+                    </pic:cNvPr>
+                    <pic:cNvPicPr/>
+                  </pic:nvPicPr>
+                  <pic:blipFill>
+                    <a:blip r:embed="rId10" cstate="print">
+                      <a:extLst>
+                        <a:ext uri="{28A0092B-C50C-407E-A947-70E740481C1C}">
+                          <a14:useLocalDpi xmlns:a14="http://schemas.microsoft.com/office/drawing/2010/main" val="0"/>
+                        </a:ext>
+                      </a:extLst>
+                    </a:blip>
+                    <a:stretch>
+                      <a:fillRect/>
+                    </a:stretch>
+                  </pic:blipFill>
+                  <pic:spPr>
+                    <a:xfrm>
+                      <a:off x="0" y="0"/>
+                      <a:ext cx="257175" cy="257175"/>
+                    </a:xfrm>
+                    <a:prstGeom prst="rect">
+                      <a:avLst/>
+                    </a:prstGeom>
+                  </pic:spPr>
+                </pic:pic>
+              </a:graphicData>
+            </a:graphic>
+            <wp14:sizeRelH relativeFrom="margin">
+              <wp14:pctWidth>0</wp14:pctWidth>
+            </wp14:sizeRelH>
+            <wp14:sizeRelV relativeFrom="margin">
+              <wp14:pctHeight>0</wp14:pctHeight>
+            </wp14:sizeRelV>
+          </wp:anchor>
+        </w:drawing>
+      </w:r>
     </w:p>
     <w:p>
       <w:pPr>
@@ -569,7 +538,7 @@
         <mc:AlternateContent>
           <mc:Choice Requires="wps">
             <w:drawing>
-              <wp:anchor distT="0" distB="0" distL="114300" distR="114300" simplePos="0" relativeHeight="251662336" behindDoc="0" locked="0" layoutInCell="1" allowOverlap="1" wp14:anchorId="13D40875" wp14:editId="7758BEF0">
+              <wp:anchor distT="0" distB="0" distL="114300" distR="114300" simplePos="0" relativeHeight="251662336" behindDoc="0" locked="0" layoutInCell="1" allowOverlap="1" wp14:anchorId="13D40875" wp14:editId="417A6F72">
                 <wp:simplePos x="0" y="0"/>
                 <wp:positionH relativeFrom="margin">
                   <wp:posOffset>4849495</wp:posOffset>
@@ -638,7 +607,7 @@
           </mc:Choice>
           <mc:Fallback>
             <w:pict>
-              <v:shape w14:anchorId="13D40875" id="Text Box 3" o:spid="_x0000_s1029" type="#_x0000_t202" style="position:absolute;margin-left:381.85pt;margin-top:85.25pt;width:204.5pt;height:22.7pt;z-index:251662336;visibility:visible;mso-wrap-style:square;mso-width-percent:0;mso-height-percent:0;mso-wrap-distance-left:9pt;mso-wrap-distance-top:0;mso-wrap-distance-right:9pt;mso-wrap-distance-bottom:0;mso-position-horizontal:absolute;mso-position-horizontal-relative:margin;mso-position-vertical:absolute;mso-position-vertical-relative:margin;mso-width-percent:0;mso-height-percent:0;mso-width-relative:margin;mso-height-relative:margin;v-text-anchor:top" o:gfxdata="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" filled="f" stroked="f" strokeweight=".5pt">
+              <v:shape w14:anchorId="13D40875" id="Text Box 3" o:spid="_x0000_s1028" type="#_x0000_t202" style="position:absolute;margin-left:381.85pt;margin-top:85.25pt;width:204.5pt;height:22.7pt;z-index:251662336;visibility:visible;mso-wrap-style:square;mso-width-percent:0;mso-height-percent:0;mso-wrap-distance-left:9pt;mso-wrap-distance-top:0;mso-wrap-distance-right:9pt;mso-wrap-distance-bottom:0;mso-position-horizontal:absolute;mso-position-horizontal-relative:margin;mso-position-vertical:absolute;mso-position-vertical-relative:margin;mso-width-percent:0;mso-height-percent:0;mso-width-relative:margin;mso-height-relative:margin;v-text-anchor:top" o:gfxdata="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" filled="f" stroked="f" strokeweight=".5pt">
                 <v:textbox>
                   <w:txbxContent>
                     <w:p>
@@ -800,7 +769,7 @@
         <mc:AlternateContent>
           <mc:Choice Requires="wps">
             <w:drawing>
-              <wp:anchor distT="0" distB="0" distL="114300" distR="114300" simplePos="0" relativeHeight="251664384" behindDoc="0" locked="0" layoutInCell="1" allowOverlap="1" wp14:anchorId="38ADC217" wp14:editId="21588A49">
+              <wp:anchor distT="0" distB="0" distL="114300" distR="114300" simplePos="0" relativeHeight="251664384" behindDoc="0" locked="0" layoutInCell="1" allowOverlap="1" wp14:anchorId="38ADC217" wp14:editId="2CA2E270">
                 <wp:simplePos x="0" y="0"/>
                 <wp:positionH relativeFrom="margin">
                   <wp:posOffset>5551170</wp:posOffset>
@@ -890,7 +859,7 @@
           </mc:Choice>
           <mc:Fallback>
             <w:pict>
-              <v:shape w14:anchorId="38ADC217" id="Text Box 4" o:spid="_x0000_s1030" type="#_x0000_t202" style="position:absolute;margin-left:437.1pt;margin-top:183.45pt;width:204.5pt;height:25.25pt;z-index:251664384;visibility:visible;mso-wrap-style:square;mso-width-percent:0;mso-height-percent:0;mso-wrap-distance-left:9pt;mso-wrap-distance-top:0;mso-wrap-distance-right:9pt;mso-wrap-distance-bottom:0;mso-position-horizontal:absolute;mso-position-horizontal-relative:margin;mso-position-vertical:absolute;mso-position-vertical-relative:margin;mso-width-percent:0;mso-height-percent:0;mso-width-relative:margin;mso-height-relative:margin;v-text-anchor:top" o:gfxdata="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" filled="f" stroked="f" strokeweight=".5pt">
+              <v:shape w14:anchorId="38ADC217" id="Text Box 4" o:spid="_x0000_s1029" type="#_x0000_t202" style="position:absolute;margin-left:437.1pt;margin-top:183.45pt;width:204.5pt;height:25.25pt;z-index:251664384;visibility:visible;mso-wrap-style:square;mso-width-percent:0;mso-height-percent:0;mso-wrap-distance-left:9pt;mso-wrap-distance-top:0;mso-wrap-distance-right:9pt;mso-wrap-distance-bottom:0;mso-position-horizontal:absolute;mso-position-horizontal-relative:margin;mso-position-vertical:absolute;mso-position-vertical-relative:margin;mso-width-percent:0;mso-height-percent:0;mso-width-relative:margin;mso-height-relative:margin;v-text-anchor:top" o:gfxdata="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" filled="f" stroked="f" strokeweight=".5pt">
                 <v:textbox>
                   <w:txbxContent>
                     <w:p>

</xml_diff>